<commit_message>
Atualização da aula de proteção de dados
</commit_message>
<xml_diff>
--- a/Lei de proteção de dados/LGPD resumo do curso.docx
+++ b/Lei de proteção de dados/LGPD resumo do curso.docx
@@ -1238,10 +1238,7 @@
         <w:spacing w:after="0"/>
       </w:pPr>
       <w:r>
-        <w:t>§</w:t>
-      </w:r>
-      <w:r>
-        <w:t xml:space="preserve"> 2º Cabe ao controlador o ônus da prova de que o consentimento foi obtido em conformidade com o disposto nesta lei.</w:t>
+        <w:t>§ 2º Cabe ao controlador o ônus da prova de que o consentimento foi obtido em conformidade com o disposto nesta lei.</w:t>
       </w:r>
     </w:p>
     <w:p>
@@ -1347,6 +1344,473 @@
       <w:pPr>
         <w:spacing w:after="0"/>
       </w:pPr>
+    </w:p>
+    <w:p>
+      <w:pPr>
+        <w:spacing w:after="0"/>
+      </w:pPr>
+      <w:r>
+        <w:t>Fundamento legal para tratamento de dados pessoais</w:t>
+      </w:r>
+    </w:p>
+    <w:p>
+      <w:pPr>
+        <w:spacing w:after="0"/>
+      </w:pPr>
+    </w:p>
+    <w:p>
+      <w:pPr>
+        <w:spacing w:after="0"/>
+      </w:pPr>
+      <w:r>
+        <w:t>Princípios no tratamento de Dados Pessoais:</w:t>
+      </w:r>
+    </w:p>
+    <w:p>
+      <w:pPr>
+        <w:pStyle w:val="PargrafodaLista"/>
+        <w:numPr>
+          <w:ilvl w:val="0"/>
+          <w:numId w:val="10"/>
+        </w:numPr>
+        <w:spacing w:after="0"/>
+      </w:pPr>
+      <w:r>
+        <w:t>Finalidade (Bem claro ao cliente o porquê do recolhimento dos dados)</w:t>
+      </w:r>
+    </w:p>
+    <w:p>
+      <w:pPr>
+        <w:pStyle w:val="PargrafodaLista"/>
+        <w:numPr>
+          <w:ilvl w:val="0"/>
+          <w:numId w:val="10"/>
+        </w:numPr>
+        <w:spacing w:after="0"/>
+      </w:pPr>
+      <w:r>
+        <w:t xml:space="preserve">Adequação </w:t>
+      </w:r>
+    </w:p>
+    <w:p>
+      <w:pPr>
+        <w:pStyle w:val="PargrafodaLista"/>
+        <w:numPr>
+          <w:ilvl w:val="0"/>
+          <w:numId w:val="10"/>
+        </w:numPr>
+        <w:spacing w:after="0"/>
+      </w:pPr>
+      <w:r>
+        <w:t>Necessidade</w:t>
+      </w:r>
+    </w:p>
+    <w:p>
+      <w:pPr>
+        <w:pStyle w:val="PargrafodaLista"/>
+        <w:numPr>
+          <w:ilvl w:val="0"/>
+          <w:numId w:val="10"/>
+        </w:numPr>
+        <w:spacing w:after="0"/>
+      </w:pPr>
+      <w:r>
+        <w:t>Livre Acesso (Ciente pode consultar aos dados e se estão corretos)</w:t>
+      </w:r>
+    </w:p>
+    <w:p>
+      <w:pPr>
+        <w:pStyle w:val="PargrafodaLista"/>
+        <w:numPr>
+          <w:ilvl w:val="0"/>
+          <w:numId w:val="10"/>
+        </w:numPr>
+        <w:spacing w:after="0"/>
+      </w:pPr>
+      <w:r>
+        <w:t>Qualidade dos Dados</w:t>
+      </w:r>
+    </w:p>
+    <w:p>
+      <w:pPr>
+        <w:pStyle w:val="PargrafodaLista"/>
+        <w:numPr>
+          <w:ilvl w:val="0"/>
+          <w:numId w:val="10"/>
+        </w:numPr>
+        <w:spacing w:after="0"/>
+      </w:pPr>
+      <w:r>
+        <w:t>Transparência</w:t>
+      </w:r>
+    </w:p>
+    <w:p>
+      <w:pPr>
+        <w:pStyle w:val="PargrafodaLista"/>
+        <w:numPr>
+          <w:ilvl w:val="0"/>
+          <w:numId w:val="10"/>
+        </w:numPr>
+        <w:spacing w:after="0"/>
+      </w:pPr>
+      <w:r>
+        <w:t>Segurança</w:t>
+      </w:r>
+    </w:p>
+    <w:p>
+      <w:pPr>
+        <w:pStyle w:val="PargrafodaLista"/>
+        <w:numPr>
+          <w:ilvl w:val="0"/>
+          <w:numId w:val="10"/>
+        </w:numPr>
+        <w:spacing w:after="0"/>
+      </w:pPr>
+      <w:r>
+        <w:t>Prevenção</w:t>
+      </w:r>
+    </w:p>
+    <w:p>
+      <w:pPr>
+        <w:pStyle w:val="PargrafodaLista"/>
+        <w:numPr>
+          <w:ilvl w:val="0"/>
+          <w:numId w:val="10"/>
+        </w:numPr>
+        <w:spacing w:after="0"/>
+      </w:pPr>
+      <w:r>
+        <w:t>Não discriminação</w:t>
+      </w:r>
+    </w:p>
+    <w:p>
+      <w:pPr>
+        <w:pStyle w:val="PargrafodaLista"/>
+        <w:numPr>
+          <w:ilvl w:val="0"/>
+          <w:numId w:val="10"/>
+        </w:numPr>
+        <w:spacing w:after="0"/>
+      </w:pPr>
+      <w:r>
+        <w:t>Responsabilização e prestação de contas</w:t>
+      </w:r>
+    </w:p>
+    <w:p>
+      <w:pPr>
+        <w:spacing w:after="0"/>
+      </w:pPr>
+    </w:p>
+    <w:p>
+      <w:pPr>
+        <w:spacing w:after="0"/>
+      </w:pPr>
+      <w:r>
+        <w:t>Hipóteses pra o Tratamento de Dados Pessoais</w:t>
+      </w:r>
+    </w:p>
+    <w:p>
+      <w:pPr>
+        <w:pStyle w:val="PargrafodaLista"/>
+        <w:numPr>
+          <w:ilvl w:val="0"/>
+          <w:numId w:val="11"/>
+        </w:numPr>
+        <w:spacing w:after="0"/>
+      </w:pPr>
+      <w:r>
+        <w:t>Art. 7ª O tratamento de dados pessoais somente poderá ser realizado nas seguintes hipóteses:</w:t>
+      </w:r>
+    </w:p>
+    <w:p>
+      <w:pPr>
+        <w:pStyle w:val="PargrafodaLista"/>
+        <w:numPr>
+          <w:ilvl w:val="1"/>
+          <w:numId w:val="11"/>
+        </w:numPr>
+        <w:spacing w:after="0"/>
+      </w:pPr>
+      <w:r>
+        <w:t>Mediante o fornecimento de consentimento pelo o titular.</w:t>
+      </w:r>
+    </w:p>
+    <w:p>
+      <w:pPr>
+        <w:pStyle w:val="PargrafodaLista"/>
+        <w:numPr>
+          <w:ilvl w:val="1"/>
+          <w:numId w:val="11"/>
+        </w:numPr>
+        <w:spacing w:after="0"/>
+      </w:pPr>
+      <w:r>
+        <w:t>Para o cumprimento de obrigação legal ou regulatório pelo o titular.</w:t>
+      </w:r>
+    </w:p>
+    <w:p>
+      <w:pPr>
+        <w:pStyle w:val="PargrafodaLista"/>
+        <w:numPr>
+          <w:ilvl w:val="1"/>
+          <w:numId w:val="11"/>
+        </w:numPr>
+        <w:spacing w:after="0"/>
+      </w:pPr>
+      <w:r>
+        <w:t>Pela administração pública, para o tratamento e uso compartilhado de dados necessários à execução de políticas públicas previstas em leis e regulamentos ou respaldadas em contratos, convênios ou instrumentos congêneres.</w:t>
+      </w:r>
+    </w:p>
+    <w:p>
+      <w:pPr>
+        <w:pStyle w:val="PargrafodaLista"/>
+        <w:numPr>
+          <w:ilvl w:val="1"/>
+          <w:numId w:val="11"/>
+        </w:numPr>
+        <w:spacing w:after="0"/>
+      </w:pPr>
+      <w:r>
+        <w:t>Para a realização de estudos por órgão de pesquisa como por exemplo o IBGE.</w:t>
+      </w:r>
+    </w:p>
+    <w:p>
+      <w:pPr>
+        <w:pStyle w:val="PargrafodaLista"/>
+        <w:numPr>
+          <w:ilvl w:val="1"/>
+          <w:numId w:val="11"/>
+        </w:numPr>
+        <w:spacing w:after="0"/>
+      </w:pPr>
+      <w:r>
+        <w:t>Quando necessário para a execução de contrato ou de procedimentos preliminares relacionadas a contrato do qual seja parte o titular, a pedido do titular dos dados.</w:t>
+      </w:r>
+    </w:p>
+    <w:p>
+      <w:pPr>
+        <w:pStyle w:val="PargrafodaLista"/>
+        <w:numPr>
+          <w:ilvl w:val="1"/>
+          <w:numId w:val="11"/>
+        </w:numPr>
+        <w:spacing w:after="0"/>
+      </w:pPr>
+      <w:r>
+        <w:t>Para o exercício regular de direitos em processo judicial, administrativo ou arbitral</w:t>
+      </w:r>
+    </w:p>
+    <w:p>
+      <w:pPr>
+        <w:pStyle w:val="PargrafodaLista"/>
+        <w:numPr>
+          <w:ilvl w:val="1"/>
+          <w:numId w:val="11"/>
+        </w:numPr>
+        <w:spacing w:after="0"/>
+      </w:pPr>
+      <w:r>
+        <w:t>Para a proteção da vida ou da incolumidade física do titular ou de terceiros.</w:t>
+      </w:r>
+    </w:p>
+    <w:p>
+      <w:pPr>
+        <w:pStyle w:val="PargrafodaLista"/>
+        <w:numPr>
+          <w:ilvl w:val="1"/>
+          <w:numId w:val="11"/>
+        </w:numPr>
+        <w:spacing w:after="0"/>
+      </w:pPr>
+      <w:r>
+        <w:t>Para a tutela da saúde, em procedimento realizado por profissionais da área da saúde ou por entidades sanitárias.</w:t>
+      </w:r>
+    </w:p>
+    <w:p>
+      <w:pPr>
+        <w:pStyle w:val="PargrafodaLista"/>
+        <w:numPr>
+          <w:ilvl w:val="1"/>
+          <w:numId w:val="11"/>
+        </w:numPr>
+        <w:spacing w:after="0"/>
+      </w:pPr>
+      <w:r>
+        <w:t>Quando necessário para atender aos interesses legítimos do controlador ou de terceiros, exceto no caso de prevalecerem direitos e liberdades fundamentais do titular que exijam a proteção dos dados pessoais.</w:t>
+      </w:r>
+    </w:p>
+    <w:p>
+      <w:pPr>
+        <w:pStyle w:val="PargrafodaLista"/>
+        <w:numPr>
+          <w:ilvl w:val="1"/>
+          <w:numId w:val="11"/>
+        </w:numPr>
+        <w:spacing w:after="0"/>
+      </w:pPr>
+      <w:r>
+        <w:lastRenderedPageBreak/>
+        <w:t xml:space="preserve">Para a proteção do crédito, inclusive quanto ao disposto </w:t>
+      </w:r>
+      <w:r>
+        <w:t>na legislação pertinente.</w:t>
+      </w:r>
+    </w:p>
+    <w:p>
+      <w:pPr>
+        <w:pStyle w:val="PargrafodaLista"/>
+        <w:numPr>
+          <w:ilvl w:val="0"/>
+          <w:numId w:val="11"/>
+        </w:numPr>
+        <w:spacing w:after="0"/>
+      </w:pPr>
+      <w:r>
+        <w:t>Art. 4º Esta Lei não se aplica ao tratamento de dados pessoais:</w:t>
+      </w:r>
+    </w:p>
+    <w:p>
+      <w:pPr>
+        <w:pStyle w:val="PargrafodaLista"/>
+        <w:numPr>
+          <w:ilvl w:val="1"/>
+          <w:numId w:val="11"/>
+        </w:numPr>
+        <w:spacing w:after="0"/>
+      </w:pPr>
+      <w:r>
+        <w:t>Realizado por pessoa natural para fins exclusivamente particulares e não econômicos;</w:t>
+      </w:r>
+    </w:p>
+    <w:p>
+      <w:pPr>
+        <w:pStyle w:val="PargrafodaLista"/>
+        <w:numPr>
+          <w:ilvl w:val="1"/>
+          <w:numId w:val="11"/>
+        </w:numPr>
+        <w:spacing w:after="0"/>
+      </w:pPr>
+      <w:r>
+        <w:t>Realizado para fins exclusivamente:</w:t>
+      </w:r>
+    </w:p>
+    <w:p>
+      <w:pPr>
+        <w:pStyle w:val="PargrafodaLista"/>
+        <w:numPr>
+          <w:ilvl w:val="2"/>
+          <w:numId w:val="11"/>
+        </w:numPr>
+        <w:spacing w:after="0"/>
+      </w:pPr>
+      <w:r>
+        <w:t>Jornalístico e artísticos; ou</w:t>
+      </w:r>
+    </w:p>
+    <w:p>
+      <w:pPr>
+        <w:pStyle w:val="PargrafodaLista"/>
+        <w:numPr>
+          <w:ilvl w:val="2"/>
+          <w:numId w:val="11"/>
+        </w:numPr>
+        <w:spacing w:after="0"/>
+      </w:pPr>
+      <w:r>
+        <w:t>Acadêmicos;</w:t>
+      </w:r>
+    </w:p>
+    <w:p>
+      <w:pPr>
+        <w:pStyle w:val="PargrafodaLista"/>
+        <w:numPr>
+          <w:ilvl w:val="2"/>
+          <w:numId w:val="11"/>
+        </w:numPr>
+        <w:spacing w:after="0"/>
+      </w:pPr>
+      <w:r>
+        <w:t>Acadêmicos, aplicando-se a esta hipótese arts. 7º e 11 desta Lei;</w:t>
+      </w:r>
+    </w:p>
+    <w:p>
+      <w:pPr>
+        <w:pStyle w:val="PargrafodaLista"/>
+        <w:numPr>
+          <w:ilvl w:val="1"/>
+          <w:numId w:val="11"/>
+        </w:numPr>
+        <w:spacing w:after="0"/>
+      </w:pPr>
+      <w:r>
+        <w:t>Realizado para fins exclusivos de:</w:t>
+      </w:r>
+    </w:p>
+    <w:p>
+      <w:pPr>
+        <w:pStyle w:val="PargrafodaLista"/>
+        <w:numPr>
+          <w:ilvl w:val="2"/>
+          <w:numId w:val="11"/>
+        </w:numPr>
+        <w:spacing w:after="0"/>
+      </w:pPr>
+      <w:r>
+        <w:t>Segurança pública;</w:t>
+      </w:r>
+    </w:p>
+    <w:p>
+      <w:pPr>
+        <w:pStyle w:val="PargrafodaLista"/>
+        <w:numPr>
+          <w:ilvl w:val="2"/>
+          <w:numId w:val="11"/>
+        </w:numPr>
+        <w:spacing w:after="0"/>
+      </w:pPr>
+      <w:r>
+        <w:t>Defesa nacional;</w:t>
+      </w:r>
+    </w:p>
+    <w:p>
+      <w:pPr>
+        <w:pStyle w:val="PargrafodaLista"/>
+        <w:numPr>
+          <w:ilvl w:val="2"/>
+          <w:numId w:val="11"/>
+        </w:numPr>
+        <w:spacing w:after="0"/>
+      </w:pPr>
+      <w:r>
+        <w:t>Segurança do Estado; ou</w:t>
+      </w:r>
+    </w:p>
+    <w:p>
+      <w:pPr>
+        <w:pStyle w:val="PargrafodaLista"/>
+        <w:numPr>
+          <w:ilvl w:val="2"/>
+          <w:numId w:val="11"/>
+        </w:numPr>
+        <w:spacing w:after="0"/>
+      </w:pPr>
+      <w:r>
+        <w:t>Atividades de investigação e repressão de infrações penais; ou</w:t>
+      </w:r>
+    </w:p>
+    <w:p>
+      <w:pPr>
+        <w:pStyle w:val="PargrafodaLista"/>
+        <w:numPr>
+          <w:ilvl w:val="1"/>
+          <w:numId w:val="11"/>
+        </w:numPr>
+        <w:spacing w:after="0"/>
+      </w:pPr>
+      <w:r>
+        <w:t>Provenientes de fora do território nacional e que não sejam objeto de comunicação, uso compartilhado de dados com agentes de tratamento brasileiros ou objeto de transferência internacional de dados com outro país que não o de proveniência, desde que o pais de proveniência proporcione grau de proteção de dados pessoais adequado ao previsto nesta Lei.</w:t>
+      </w:r>
     </w:p>
     <w:sectPr>
       <w:type w:val="continuous"/>
@@ -2099,6 +2563,119 @@
     </w:lvl>
   </w:abstractNum>
   <w:abstractNum w:abstractNumId="7" w15:restartNumberingAfterBreak="0">
+    <w:nsid w:val="5FA178DE"/>
+    <w:multiLevelType w:val="hybridMultilevel"/>
+    <w:tmpl w:val="61B8488E"/>
+    <w:lvl w:ilvl="0" w:tplc="04160001">
+      <w:start w:val="1"/>
+      <w:numFmt w:val="bullet"/>
+      <w:lvlText w:val=""/>
+      <w:lvlJc w:val="left"/>
+      <w:pPr>
+        <w:ind w:left="720" w:hanging="360"/>
+      </w:pPr>
+      <w:rPr>
+        <w:rFonts w:ascii="Symbol" w:hAnsi="Symbol" w:hint="default"/>
+      </w:rPr>
+    </w:lvl>
+    <w:lvl w:ilvl="1" w:tplc="04160013">
+      <w:start w:val="1"/>
+      <w:numFmt w:val="upperRoman"/>
+      <w:lvlText w:val="%2."/>
+      <w:lvlJc w:val="right"/>
+      <w:pPr>
+        <w:ind w:left="1440" w:hanging="360"/>
+      </w:pPr>
+      <w:rPr>
+        <w:rFonts w:hint="default"/>
+      </w:rPr>
+    </w:lvl>
+    <w:lvl w:ilvl="2" w:tplc="04160017">
+      <w:start w:val="1"/>
+      <w:numFmt w:val="lowerLetter"/>
+      <w:lvlText w:val="%3)"/>
+      <w:lvlJc w:val="left"/>
+      <w:pPr>
+        <w:ind w:left="2160" w:hanging="360"/>
+      </w:pPr>
+      <w:rPr>
+        <w:rFonts w:hint="default"/>
+      </w:rPr>
+    </w:lvl>
+    <w:lvl w:ilvl="3" w:tplc="04160001" w:tentative="1">
+      <w:start w:val="1"/>
+      <w:numFmt w:val="bullet"/>
+      <w:lvlText w:val=""/>
+      <w:lvlJc w:val="left"/>
+      <w:pPr>
+        <w:ind w:left="2880" w:hanging="360"/>
+      </w:pPr>
+      <w:rPr>
+        <w:rFonts w:ascii="Symbol" w:hAnsi="Symbol" w:hint="default"/>
+      </w:rPr>
+    </w:lvl>
+    <w:lvl w:ilvl="4" w:tplc="04160003" w:tentative="1">
+      <w:start w:val="1"/>
+      <w:numFmt w:val="bullet"/>
+      <w:lvlText w:val="o"/>
+      <w:lvlJc w:val="left"/>
+      <w:pPr>
+        <w:ind w:left="3600" w:hanging="360"/>
+      </w:pPr>
+      <w:rPr>
+        <w:rFonts w:ascii="Courier New" w:hAnsi="Courier New" w:cs="Courier New" w:hint="default"/>
+      </w:rPr>
+    </w:lvl>
+    <w:lvl w:ilvl="5" w:tplc="04160005" w:tentative="1">
+      <w:start w:val="1"/>
+      <w:numFmt w:val="bullet"/>
+      <w:lvlText w:val=""/>
+      <w:lvlJc w:val="left"/>
+      <w:pPr>
+        <w:ind w:left="4320" w:hanging="360"/>
+      </w:pPr>
+      <w:rPr>
+        <w:rFonts w:ascii="Wingdings" w:hAnsi="Wingdings" w:hint="default"/>
+      </w:rPr>
+    </w:lvl>
+    <w:lvl w:ilvl="6" w:tplc="04160001" w:tentative="1">
+      <w:start w:val="1"/>
+      <w:numFmt w:val="bullet"/>
+      <w:lvlText w:val=""/>
+      <w:lvlJc w:val="left"/>
+      <w:pPr>
+        <w:ind w:left="5040" w:hanging="360"/>
+      </w:pPr>
+      <w:rPr>
+        <w:rFonts w:ascii="Symbol" w:hAnsi="Symbol" w:hint="default"/>
+      </w:rPr>
+    </w:lvl>
+    <w:lvl w:ilvl="7" w:tplc="04160003" w:tentative="1">
+      <w:start w:val="1"/>
+      <w:numFmt w:val="bullet"/>
+      <w:lvlText w:val="o"/>
+      <w:lvlJc w:val="left"/>
+      <w:pPr>
+        <w:ind w:left="5760" w:hanging="360"/>
+      </w:pPr>
+      <w:rPr>
+        <w:rFonts w:ascii="Courier New" w:hAnsi="Courier New" w:cs="Courier New" w:hint="default"/>
+      </w:rPr>
+    </w:lvl>
+    <w:lvl w:ilvl="8" w:tplc="04160005" w:tentative="1">
+      <w:start w:val="1"/>
+      <w:numFmt w:val="bullet"/>
+      <w:lvlText w:val=""/>
+      <w:lvlJc w:val="left"/>
+      <w:pPr>
+        <w:ind w:left="6480" w:hanging="360"/>
+      </w:pPr>
+      <w:rPr>
+        <w:rFonts w:ascii="Wingdings" w:hAnsi="Wingdings" w:hint="default"/>
+      </w:rPr>
+    </w:lvl>
+  </w:abstractNum>
+  <w:abstractNum w:abstractNumId="8" w15:restartNumberingAfterBreak="0">
     <w:nsid w:val="63DE0F89"/>
     <w:multiLevelType w:val="hybridMultilevel"/>
     <w:tmpl w:val="44700EB4"/>
@@ -2211,7 +2788,93 @@
       </w:rPr>
     </w:lvl>
   </w:abstractNum>
-  <w:abstractNum w:abstractNumId="8" w15:restartNumberingAfterBreak="0">
+  <w:abstractNum w:abstractNumId="9" w15:restartNumberingAfterBreak="0">
+    <w:nsid w:val="6EC5399D"/>
+    <w:multiLevelType w:val="hybridMultilevel"/>
+    <w:tmpl w:val="0736158A"/>
+    <w:lvl w:ilvl="0" w:tplc="0416000F">
+      <w:start w:val="1"/>
+      <w:numFmt w:val="decimal"/>
+      <w:lvlText w:val="%1."/>
+      <w:lvlJc w:val="left"/>
+      <w:pPr>
+        <w:ind w:left="720" w:hanging="360"/>
+      </w:pPr>
+    </w:lvl>
+    <w:lvl w:ilvl="1" w:tplc="04160019" w:tentative="1">
+      <w:start w:val="1"/>
+      <w:numFmt w:val="lowerLetter"/>
+      <w:lvlText w:val="%2."/>
+      <w:lvlJc w:val="left"/>
+      <w:pPr>
+        <w:ind w:left="1440" w:hanging="360"/>
+      </w:pPr>
+    </w:lvl>
+    <w:lvl w:ilvl="2" w:tplc="0416001B" w:tentative="1">
+      <w:start w:val="1"/>
+      <w:numFmt w:val="lowerRoman"/>
+      <w:lvlText w:val="%3."/>
+      <w:lvlJc w:val="right"/>
+      <w:pPr>
+        <w:ind w:left="2160" w:hanging="180"/>
+      </w:pPr>
+    </w:lvl>
+    <w:lvl w:ilvl="3" w:tplc="0416000F" w:tentative="1">
+      <w:start w:val="1"/>
+      <w:numFmt w:val="decimal"/>
+      <w:lvlText w:val="%4."/>
+      <w:lvlJc w:val="left"/>
+      <w:pPr>
+        <w:ind w:left="2880" w:hanging="360"/>
+      </w:pPr>
+    </w:lvl>
+    <w:lvl w:ilvl="4" w:tplc="04160019" w:tentative="1">
+      <w:start w:val="1"/>
+      <w:numFmt w:val="lowerLetter"/>
+      <w:lvlText w:val="%5."/>
+      <w:lvlJc w:val="left"/>
+      <w:pPr>
+        <w:ind w:left="3600" w:hanging="360"/>
+      </w:pPr>
+    </w:lvl>
+    <w:lvl w:ilvl="5" w:tplc="0416001B" w:tentative="1">
+      <w:start w:val="1"/>
+      <w:numFmt w:val="lowerRoman"/>
+      <w:lvlText w:val="%6."/>
+      <w:lvlJc w:val="right"/>
+      <w:pPr>
+        <w:ind w:left="4320" w:hanging="180"/>
+      </w:pPr>
+    </w:lvl>
+    <w:lvl w:ilvl="6" w:tplc="0416000F" w:tentative="1">
+      <w:start w:val="1"/>
+      <w:numFmt w:val="decimal"/>
+      <w:lvlText w:val="%7."/>
+      <w:lvlJc w:val="left"/>
+      <w:pPr>
+        <w:ind w:left="5040" w:hanging="360"/>
+      </w:pPr>
+    </w:lvl>
+    <w:lvl w:ilvl="7" w:tplc="04160019" w:tentative="1">
+      <w:start w:val="1"/>
+      <w:numFmt w:val="lowerLetter"/>
+      <w:lvlText w:val="%8."/>
+      <w:lvlJc w:val="left"/>
+      <w:pPr>
+        <w:ind w:left="5760" w:hanging="360"/>
+      </w:pPr>
+    </w:lvl>
+    <w:lvl w:ilvl="8" w:tplc="0416001B" w:tentative="1">
+      <w:start w:val="1"/>
+      <w:numFmt w:val="lowerRoman"/>
+      <w:lvlText w:val="%9."/>
+      <w:lvlJc w:val="right"/>
+      <w:pPr>
+        <w:ind w:left="6480" w:hanging="180"/>
+      </w:pPr>
+    </w:lvl>
+  </w:abstractNum>
+  <w:abstractNum w:abstractNumId="10" w15:restartNumberingAfterBreak="0">
     <w:nsid w:val="79435201"/>
     <w:multiLevelType w:val="hybridMultilevel"/>
     <w:tmpl w:val="461E4ADE"/>
@@ -2340,7 +3003,7 @@
     <w:abstractNumId w:val="0"/>
   </w:num>
   <w:num w:numId="6">
-    <w:abstractNumId w:val="8"/>
+    <w:abstractNumId w:val="10"/>
   </w:num>
   <w:num w:numId="7">
     <w:abstractNumId w:val="4"/>
@@ -2349,6 +3012,12 @@
     <w:abstractNumId w:val="5"/>
   </w:num>
   <w:num w:numId="9">
+    <w:abstractNumId w:val="8"/>
+  </w:num>
+  <w:num w:numId="10">
+    <w:abstractNumId w:val="9"/>
+  </w:num>
+  <w:num w:numId="11">
     <w:abstractNumId w:val="7"/>
   </w:num>
 </w:numbering>

</xml_diff>

<commit_message>
Atualização do conteúdo LGPD
</commit_message>
<xml_diff>
--- a/Lei de proteção de dados/LGPD resumo do curso.docx
+++ b/Lei de proteção de dados/LGPD resumo do curso.docx
@@ -729,7 +729,15 @@
         <w:spacing w:after="0"/>
       </w:pPr>
       <w:r>
-        <w:t>IX – agentes de tratamento: O controlador e o operador;</w:t>
+        <w:t xml:space="preserve">IX – </w:t>
+      </w:r>
+      <w:proofErr w:type="gramStart"/>
+      <w:r>
+        <w:t>agentes</w:t>
+      </w:r>
+      <w:proofErr w:type="gramEnd"/>
+      <w:r>
+        <w:t xml:space="preserve"> de tratamento: O controlador e o operador;</w:t>
       </w:r>
     </w:p>
     <w:p>
@@ -781,7 +789,15 @@
         <w:spacing w:after="0"/>
       </w:pPr>
       <w:r>
-        <w:t>I – seis do Poder Executivo Federal;</w:t>
+        <w:t xml:space="preserve">I – </w:t>
+      </w:r>
+      <w:proofErr w:type="gramStart"/>
+      <w:r>
+        <w:t>seis</w:t>
+      </w:r>
+      <w:proofErr w:type="gramEnd"/>
+      <w:r>
+        <w:t xml:space="preserve"> do Poder Executivo Federal;</w:t>
       </w:r>
     </w:p>
     <w:p>
@@ -794,7 +810,15 @@
         <w:spacing w:after="0"/>
       </w:pPr>
       <w:r>
-        <w:t>II – um do Senado Federal;</w:t>
+        <w:t xml:space="preserve">II – </w:t>
+      </w:r>
+      <w:proofErr w:type="gramStart"/>
+      <w:r>
+        <w:t>um</w:t>
+      </w:r>
+      <w:proofErr w:type="gramEnd"/>
+      <w:r>
+        <w:t xml:space="preserve"> do Senado Federal;</w:t>
       </w:r>
     </w:p>
     <w:p>
@@ -820,7 +844,15 @@
         <w:spacing w:after="0"/>
       </w:pPr>
       <w:r>
-        <w:t xml:space="preserve">IV – um do Conselho Nacional </w:t>
+        <w:t xml:space="preserve">IV – </w:t>
+      </w:r>
+      <w:proofErr w:type="gramStart"/>
+      <w:r>
+        <w:t>um</w:t>
+      </w:r>
+      <w:proofErr w:type="gramEnd"/>
+      <w:r>
+        <w:t xml:space="preserve"> do Conselho Nacional </w:t>
       </w:r>
       <w:r>
         <w:t>de Justiça;</w:t>
@@ -836,7 +868,15 @@
         <w:spacing w:after="0"/>
       </w:pPr>
       <w:r>
-        <w:t>V – um do Conselho Nacional do Ministério Público;</w:t>
+        <w:t xml:space="preserve">V – </w:t>
+      </w:r>
+      <w:proofErr w:type="gramStart"/>
+      <w:r>
+        <w:t>um</w:t>
+      </w:r>
+      <w:proofErr w:type="gramEnd"/>
+      <w:r>
+        <w:t xml:space="preserve"> do Conselho Nacional do Ministério Público;</w:t>
       </w:r>
     </w:p>
     <w:p>
@@ -849,7 +889,15 @@
         <w:spacing w:after="0"/>
       </w:pPr>
       <w:r>
-        <w:t>VI – um do Comitê Gestor da Internet no Brasil;</w:t>
+        <w:t xml:space="preserve">VI – </w:t>
+      </w:r>
+      <w:proofErr w:type="gramStart"/>
+      <w:r>
+        <w:t>um</w:t>
+      </w:r>
+      <w:proofErr w:type="gramEnd"/>
+      <w:r>
+        <w:t xml:space="preserve"> do Comitê Gestor da Internet no Brasil;</w:t>
       </w:r>
     </w:p>
     <w:p>
@@ -888,7 +936,15 @@
         <w:spacing w:after="0"/>
       </w:pPr>
       <w:r>
-        <w:t>IX – quatro de entidades representativas do setor empresarial relacionada à área de tratamento de dados pessoais. (Incluído pela Medida Provisória nº 869, de 2018)</w:t>
+        <w:t xml:space="preserve">IX – </w:t>
+      </w:r>
+      <w:proofErr w:type="gramStart"/>
+      <w:r>
+        <w:t>quatro</w:t>
+      </w:r>
+      <w:proofErr w:type="gramEnd"/>
+      <w:r>
+        <w:t xml:space="preserve"> de entidades representativas do setor empresarial relacionada à área de tratamento de dados pessoais. (Incluído pela Medida Provisória nº 869, de 2018)</w:t>
       </w:r>
     </w:p>
     <w:p>
@@ -1073,7 +1129,15 @@
       <w:bookmarkStart w:id="0" w:name="art7ii"/>
       <w:bookmarkEnd w:id="0"/>
       <w:r>
-        <w:t>II - para o cumprimento de obrigação legal ou regulatória pelo controlador;</w:t>
+        <w:t xml:space="preserve">II - </w:t>
+      </w:r>
+      <w:proofErr w:type="gramStart"/>
+      <w:r>
+        <w:t>para</w:t>
+      </w:r>
+      <w:proofErr w:type="gramEnd"/>
+      <w:r>
+        <w:t xml:space="preserve"> o cumprimento de obrigação legal ou regulatória pelo controlador;</w:t>
       </w:r>
     </w:p>
     <w:p>
@@ -1103,7 +1167,15 @@
       <w:bookmarkStart w:id="2" w:name="art7iv"/>
       <w:bookmarkEnd w:id="2"/>
       <w:r>
-        <w:t>IV - para a realização de estudos por órgão de pesquisa, garantida, sempre que possível, a anonimização dos dados pessoais;</w:t>
+        <w:t xml:space="preserve">IV - </w:t>
+      </w:r>
+      <w:proofErr w:type="gramStart"/>
+      <w:r>
+        <w:t>para</w:t>
+      </w:r>
+      <w:proofErr w:type="gramEnd"/>
+      <w:r>
+        <w:t xml:space="preserve"> a realização de estudos por órgão de pesquisa, garantida, sempre que possível, a anonimização dos dados pessoais;</w:t>
       </w:r>
     </w:p>
     <w:p>
@@ -1118,7 +1190,15 @@
       <w:bookmarkStart w:id="3" w:name="art7v"/>
       <w:bookmarkEnd w:id="3"/>
       <w:r>
-        <w:t>V - quando necessário para a execução de contrato ou de procedimentos preliminares relacionados a contrato do qual seja parte o titular, a pedido do titular dos dados;</w:t>
+        <w:t xml:space="preserve">V - </w:t>
+      </w:r>
+      <w:proofErr w:type="gramStart"/>
+      <w:r>
+        <w:t>quando</w:t>
+      </w:r>
+      <w:proofErr w:type="gramEnd"/>
+      <w:r>
+        <w:t xml:space="preserve"> necessário para a execução de contrato ou de procedimentos preliminares relacionados a contrato do qual seja parte o titular, a pedido do titular dos dados;</w:t>
       </w:r>
     </w:p>
     <w:p>
@@ -1133,7 +1213,15 @@
       <w:bookmarkStart w:id="4" w:name="art7vi"/>
       <w:bookmarkEnd w:id="4"/>
       <w:r>
-        <w:t>VI - para o exercício regular de direitos em processo judicial, administrativo ou arbitral, esse último nos termos da </w:t>
+        <w:t xml:space="preserve">VI - </w:t>
+      </w:r>
+      <w:proofErr w:type="gramStart"/>
+      <w:r>
+        <w:t>para</w:t>
+      </w:r>
+      <w:proofErr w:type="gramEnd"/>
+      <w:r>
+        <w:t xml:space="preserve"> o exercício regular de direitos em processo judicial, administrativo ou arbitral, esse último nos termos da </w:t>
       </w:r>
       <w:hyperlink r:id="rId5" w:history="1">
         <w:r>
@@ -1156,7 +1244,15 @@
       <w:bookmarkStart w:id="5" w:name="art7vii"/>
       <w:bookmarkEnd w:id="5"/>
       <w:r>
-        <w:t>VII - para a proteção da vida ou da incolumidade física do titular ou de terceiro;</w:t>
+        <w:t xml:space="preserve">VII - para a proteção da vida ou da incolumidade física do titular ou de </w:t>
+      </w:r>
+      <w:proofErr w:type="spellStart"/>
+      <w:r>
+        <w:t>terceiro</w:t>
+      </w:r>
+      <w:proofErr w:type="spellEnd"/>
+      <w:r>
+        <w:t>;</w:t>
       </w:r>
     </w:p>
     <w:p>
@@ -1197,7 +1293,23 @@
       <w:bookmarkStart w:id="6" w:name="art7ix"/>
       <w:bookmarkEnd w:id="6"/>
       <w:r>
-        <w:t>IX - quando necessário para atender aos interesses legítimos do controlador ou de terceiro, exceto no caso de prevalecerem direitos e liberdades fundamentais do titular que exijam a proteção dos dados pessoais; ou</w:t>
+        <w:t xml:space="preserve">IX - </w:t>
+      </w:r>
+      <w:proofErr w:type="gramStart"/>
+      <w:r>
+        <w:t>quando</w:t>
+      </w:r>
+      <w:proofErr w:type="gramEnd"/>
+      <w:r>
+        <w:t xml:space="preserve"> necessário para atender aos interesses legítimos do controlador ou de </w:t>
+      </w:r>
+      <w:proofErr w:type="spellStart"/>
+      <w:r>
+        <w:t>terceiro</w:t>
+      </w:r>
+      <w:proofErr w:type="spellEnd"/>
+      <w:r>
+        <w:t>, exceto no caso de prevalecerem direitos e liberdades fundamentais do titular que exijam a proteção dos dados pessoais; ou</w:t>
       </w:r>
     </w:p>
     <w:p>
@@ -1212,7 +1324,15 @@
       <w:bookmarkStart w:id="7" w:name="art7x"/>
       <w:bookmarkEnd w:id="7"/>
       <w:r>
-        <w:t>X - para a proteção do crédito, inclusive quanto ao disposto na legislação pertinente.</w:t>
+        <w:t xml:space="preserve">X - </w:t>
+      </w:r>
+      <w:proofErr w:type="gramStart"/>
+      <w:r>
+        <w:t>para</w:t>
+      </w:r>
+      <w:proofErr w:type="gramEnd"/>
+      <w:r>
+        <w:t xml:space="preserve"> a proteção do crédito, inclusive quanto ao disposto na legislação pertinente.</w:t>
       </w:r>
     </w:p>
     <w:p>
@@ -1224,8 +1344,13 @@
         </w:numPr>
         <w:spacing w:after="0"/>
       </w:pPr>
-      <w:r>
-        <w:t>Art 8º O consentimento previsto no inciso do art. 7º desta Lei deverá ser fornecido por escrito ou por outro que demonstre a manifestação de vontade do titular.</w:t>
+      <w:proofErr w:type="spellStart"/>
+      <w:r>
+        <w:t>Art</w:t>
+      </w:r>
+      <w:proofErr w:type="spellEnd"/>
+      <w:r>
+        <w:t xml:space="preserve"> 8º O consentimento previsto no inciso do art. 7º desta Lei deverá ser fornecido por escrito ou por outro que demonstre a manifestação de vontade do titular.</w:t>
       </w:r>
     </w:p>
     <w:p>
@@ -1298,7 +1423,31 @@
         <w:spacing w:after="0"/>
       </w:pPr>
       <w:r>
-        <w:t>Pode ser utilizar o checkBox, mas não pode está pré marcada, o cliente que deverá marcar.</w:t>
+        <w:t xml:space="preserve">Pode ser utilizar o </w:t>
+      </w:r>
+      <w:proofErr w:type="spellStart"/>
+      <w:r>
+        <w:t>checkBox</w:t>
+      </w:r>
+      <w:proofErr w:type="spellEnd"/>
+      <w:r>
+        <w:t xml:space="preserve">, mas não pode </w:t>
+      </w:r>
+      <w:proofErr w:type="spellStart"/>
+      <w:r>
+        <w:t>está</w:t>
+      </w:r>
+      <w:proofErr w:type="spellEnd"/>
+      <w:r>
+        <w:t xml:space="preserve"> </w:t>
+      </w:r>
+      <w:proofErr w:type="spellStart"/>
+      <w:r>
+        <w:t>pré</w:t>
+      </w:r>
+      <w:proofErr w:type="spellEnd"/>
+      <w:r>
+        <w:t xml:space="preserve"> marcada, o cliente que deverá marcar.</w:t>
       </w:r>
     </w:p>
     <w:p>
@@ -1731,7 +1880,15 @@
         <w:spacing w:after="0"/>
       </w:pPr>
       <w:r>
-        <w:t>Acadêmicos, aplicando-se a esta hipótese arts. 7º e 11 desta Lei;</w:t>
+        <w:t xml:space="preserve">Acadêmicos, aplicando-se a esta hipótese </w:t>
+      </w:r>
+      <w:proofErr w:type="spellStart"/>
+      <w:r>
+        <w:t>arts</w:t>
+      </w:r>
+      <w:proofErr w:type="spellEnd"/>
+      <w:r>
+        <w:t>. 7º e 11 desta Lei;</w:t>
       </w:r>
     </w:p>
     <w:p>
@@ -1848,7 +2005,15 @@
         <w:t xml:space="preserve">Sim! Lei obriga ter uma pessoa responsável, chamando </w:t>
       </w:r>
       <w:r>
-        <w:t>Data Protection Officer (DPO)</w:t>
+        <w:t xml:space="preserve">Data </w:t>
+      </w:r>
+      <w:proofErr w:type="spellStart"/>
+      <w:r>
+        <w:t>Protection</w:t>
+      </w:r>
+      <w:proofErr w:type="spellEnd"/>
+      <w:r>
+        <w:t xml:space="preserve"> Officer (DPO)</w:t>
       </w:r>
       <w:r>
         <w:t xml:space="preserve"> ou </w:t>
@@ -2425,6 +2590,7 @@
           <w:bCs/>
         </w:rPr>
       </w:pPr>
+      <w:proofErr w:type="spellStart"/>
       <w:r>
         <w:rPr>
           <w:b/>
@@ -2432,12 +2598,45 @@
         </w:rPr>
         <w:t>Confidentiality</w:t>
       </w:r>
+      <w:proofErr w:type="spellEnd"/>
       <w:r>
         <w:rPr>
           <w:b/>
           <w:bCs/>
         </w:rPr>
-        <w:t>, Integrity, Availability (CIA)</w:t>
+        <w:t xml:space="preserve">, </w:t>
+      </w:r>
+      <w:proofErr w:type="spellStart"/>
+      <w:r>
+        <w:rPr>
+          <w:b/>
+          <w:bCs/>
+        </w:rPr>
+        <w:t>Integrity</w:t>
+      </w:r>
+      <w:proofErr w:type="spellEnd"/>
+      <w:r>
+        <w:rPr>
+          <w:b/>
+          <w:bCs/>
+        </w:rPr>
+        <w:t xml:space="preserve">, </w:t>
+      </w:r>
+      <w:proofErr w:type="spellStart"/>
+      <w:r>
+        <w:rPr>
+          <w:b/>
+          <w:bCs/>
+        </w:rPr>
+        <w:t>Availability</w:t>
+      </w:r>
+      <w:proofErr w:type="spellEnd"/>
+      <w:r>
+        <w:rPr>
+          <w:b/>
+          <w:bCs/>
+        </w:rPr>
+        <w:t xml:space="preserve"> (CIA)</w:t>
       </w:r>
     </w:p>
     <w:p>
@@ -3133,6 +3332,360 @@
       <w:r>
         <w:t>Art. 15. O término do tratamento de dados pessoais ocorrerá nas seguintes hipóteses</w:t>
       </w:r>
+      <w:r>
+        <w:t>:</w:t>
+      </w:r>
+    </w:p>
+    <w:p>
+      <w:pPr>
+        <w:pStyle w:val="PargrafodaLista"/>
+        <w:numPr>
+          <w:ilvl w:val="1"/>
+          <w:numId w:val="22"/>
+        </w:numPr>
+        <w:spacing w:after="0"/>
+      </w:pPr>
+      <w:r>
+        <w:t>Verificação de que a finalidade foi alcançada ou de que os dados deixaram de ser necessários ou pertinentes ao alcance da finalidade específica almejada;</w:t>
+      </w:r>
+      <w:r>
+        <w:t xml:space="preserve"> (Excluir os dados)</w:t>
+      </w:r>
+    </w:p>
+    <w:p>
+      <w:pPr>
+        <w:pStyle w:val="PargrafodaLista"/>
+        <w:numPr>
+          <w:ilvl w:val="1"/>
+          <w:numId w:val="22"/>
+        </w:numPr>
+        <w:spacing w:after="0"/>
+      </w:pPr>
+      <w:r>
+        <w:t>Fim do período do tratamento;</w:t>
+      </w:r>
+    </w:p>
+    <w:p>
+      <w:pPr>
+        <w:pStyle w:val="PargrafodaLista"/>
+        <w:numPr>
+          <w:ilvl w:val="1"/>
+          <w:numId w:val="22"/>
+        </w:numPr>
+        <w:spacing w:after="0"/>
+      </w:pPr>
+      <w:r>
+        <w:t xml:space="preserve">Comunicação do titular, inclusive no exercício de seu direito de revogação do consentimento conforme disposto no </w:t>
+      </w:r>
+      <w:r>
+        <w:t>§</w:t>
+      </w:r>
+      <w:r>
+        <w:t xml:space="preserve"> 5° do art. 8° desta Lei, resguardado o interesse público; ou</w:t>
+      </w:r>
+    </w:p>
+    <w:p>
+      <w:pPr>
+        <w:pStyle w:val="PargrafodaLista"/>
+        <w:numPr>
+          <w:ilvl w:val="1"/>
+          <w:numId w:val="22"/>
+        </w:numPr>
+        <w:spacing w:after="0"/>
+      </w:pPr>
+      <w:r>
+        <w:t>Determinação da autoridade nacional, quando houver violação ao disposto nesta Lei.</w:t>
+      </w:r>
+    </w:p>
+    <w:p>
+      <w:pPr>
+        <w:spacing w:after="0"/>
+      </w:pPr>
+    </w:p>
+    <w:p>
+      <w:pPr>
+        <w:spacing w:after="0"/>
+      </w:pPr>
+      <w:r>
+        <w:t>Sistema de Gestão da Segurança da Informação</w:t>
+      </w:r>
+    </w:p>
+    <w:p>
+      <w:pPr>
+        <w:spacing w:after="0"/>
+      </w:pPr>
+      <w:r>
+        <w:rPr>
+          <w:noProof/>
+        </w:rPr>
+        <w:drawing>
+          <wp:inline distT="0" distB="0" distL="0" distR="0" wp14:anchorId="5ACB5033" wp14:editId="4253E941">
+            <wp:extent cx="5162550" cy="2657475"/>
+            <wp:effectExtent l="0" t="0" r="0" b="9525"/>
+            <wp:docPr id="4" name="Imagem 4"/>
+            <wp:cNvGraphicFramePr>
+              <a:graphicFrameLocks xmlns:a="http://schemas.openxmlformats.org/drawingml/2006/main" noChangeAspect="1"/>
+            </wp:cNvGraphicFramePr>
+            <a:graphic xmlns:a="http://schemas.openxmlformats.org/drawingml/2006/main">
+              <a:graphicData uri="http://schemas.openxmlformats.org/drawingml/2006/picture">
+                <pic:pic xmlns:pic="http://schemas.openxmlformats.org/drawingml/2006/picture">
+                  <pic:nvPicPr>
+                    <pic:cNvPr id="1" name=""/>
+                    <pic:cNvPicPr/>
+                  </pic:nvPicPr>
+                  <pic:blipFill rotWithShape="1">
+                    <a:blip r:embed="rId11"/>
+                    <a:srcRect l="2117" t="7337" r="2281" b="13923"/>
+                    <a:stretch/>
+                  </pic:blipFill>
+                  <pic:spPr bwMode="auto">
+                    <a:xfrm>
+                      <a:off x="0" y="0"/>
+                      <a:ext cx="5162550" cy="2657475"/>
+                    </a:xfrm>
+                    <a:prstGeom prst="rect">
+                      <a:avLst/>
+                    </a:prstGeom>
+                    <a:ln>
+                      <a:noFill/>
+                    </a:ln>
+                    <a:extLst>
+                      <a:ext uri="{53640926-AAD7-44D8-BBD7-CCE9431645EC}">
+                        <a14:shadowObscured xmlns:a14="http://schemas.microsoft.com/office/drawing/2010/main"/>
+                      </a:ext>
+                    </a:extLst>
+                  </pic:spPr>
+                </pic:pic>
+              </a:graphicData>
+            </a:graphic>
+          </wp:inline>
+        </w:drawing>
+      </w:r>
+    </w:p>
+    <w:p>
+      <w:pPr>
+        <w:spacing w:after="0"/>
+      </w:pPr>
+    </w:p>
+    <w:p>
+      <w:pPr>
+        <w:spacing w:after="0"/>
+      </w:pPr>
+      <w:r>
+        <w:rPr>
+          <w:noProof/>
+        </w:rPr>
+        <w:drawing>
+          <wp:inline distT="0" distB="0" distL="0" distR="0" wp14:anchorId="776D5495" wp14:editId="4B56518D">
+            <wp:extent cx="5200650" cy="2438400"/>
+            <wp:effectExtent l="0" t="0" r="0" b="0"/>
+            <wp:docPr id="5" name="Imagem 5"/>
+            <wp:cNvGraphicFramePr>
+              <a:graphicFrameLocks xmlns:a="http://schemas.openxmlformats.org/drawingml/2006/main" noChangeAspect="1"/>
+            </wp:cNvGraphicFramePr>
+            <a:graphic xmlns:a="http://schemas.openxmlformats.org/drawingml/2006/main">
+              <a:graphicData uri="http://schemas.openxmlformats.org/drawingml/2006/picture">
+                <pic:pic xmlns:pic="http://schemas.openxmlformats.org/drawingml/2006/picture">
+                  <pic:nvPicPr>
+                    <pic:cNvPr id="1" name=""/>
+                    <pic:cNvPicPr/>
+                  </pic:nvPicPr>
+                  <pic:blipFill rotWithShape="1">
+                    <a:blip r:embed="rId12"/>
+                    <a:srcRect l="2116" t="7620" r="1575" b="20132"/>
+                    <a:stretch/>
+                  </pic:blipFill>
+                  <pic:spPr bwMode="auto">
+                    <a:xfrm>
+                      <a:off x="0" y="0"/>
+                      <a:ext cx="5200650" cy="2438400"/>
+                    </a:xfrm>
+                    <a:prstGeom prst="rect">
+                      <a:avLst/>
+                    </a:prstGeom>
+                    <a:ln>
+                      <a:noFill/>
+                    </a:ln>
+                    <a:extLst>
+                      <a:ext uri="{53640926-AAD7-44D8-BBD7-CCE9431645EC}">
+                        <a14:shadowObscured xmlns:a14="http://schemas.microsoft.com/office/drawing/2010/main"/>
+                      </a:ext>
+                    </a:extLst>
+                  </pic:spPr>
+                </pic:pic>
+              </a:graphicData>
+            </a:graphic>
+          </wp:inline>
+        </w:drawing>
+      </w:r>
+    </w:p>
+    <w:p>
+      <w:pPr>
+        <w:spacing w:after="0"/>
+      </w:pPr>
+    </w:p>
+    <w:p>
+      <w:pPr>
+        <w:spacing w:after="0"/>
+      </w:pPr>
+      <w:r>
+        <w:rPr>
+          <w:noProof/>
+        </w:rPr>
+        <w:lastRenderedPageBreak/>
+        <w:drawing>
+          <wp:inline distT="0" distB="0" distL="0" distR="0" wp14:anchorId="015262F3" wp14:editId="4FBFE26B">
+            <wp:extent cx="5267325" cy="2800350"/>
+            <wp:effectExtent l="0" t="0" r="9525" b="0"/>
+            <wp:docPr id="6" name="Imagem 6"/>
+            <wp:cNvGraphicFramePr>
+              <a:graphicFrameLocks xmlns:a="http://schemas.openxmlformats.org/drawingml/2006/main" noChangeAspect="1"/>
+            </wp:cNvGraphicFramePr>
+            <a:graphic xmlns:a="http://schemas.openxmlformats.org/drawingml/2006/main">
+              <a:graphicData uri="http://schemas.openxmlformats.org/drawingml/2006/picture">
+                <pic:pic xmlns:pic="http://schemas.openxmlformats.org/drawingml/2006/picture">
+                  <pic:nvPicPr>
+                    <pic:cNvPr id="1" name=""/>
+                    <pic:cNvPicPr/>
+                  </pic:nvPicPr>
+                  <pic:blipFill rotWithShape="1">
+                    <a:blip r:embed="rId13"/>
+                    <a:srcRect l="1588" t="7337" r="871" b="9690"/>
+                    <a:stretch/>
+                  </pic:blipFill>
+                  <pic:spPr bwMode="auto">
+                    <a:xfrm>
+                      <a:off x="0" y="0"/>
+                      <a:ext cx="5267325" cy="2800350"/>
+                    </a:xfrm>
+                    <a:prstGeom prst="rect">
+                      <a:avLst/>
+                    </a:prstGeom>
+                    <a:ln>
+                      <a:noFill/>
+                    </a:ln>
+                    <a:extLst>
+                      <a:ext uri="{53640926-AAD7-44D8-BBD7-CCE9431645EC}">
+                        <a14:shadowObscured xmlns:a14="http://schemas.microsoft.com/office/drawing/2010/main"/>
+                      </a:ext>
+                    </a:extLst>
+                  </pic:spPr>
+                </pic:pic>
+              </a:graphicData>
+            </a:graphic>
+          </wp:inline>
+        </w:drawing>
+      </w:r>
+    </w:p>
+    <w:p>
+      <w:pPr>
+        <w:spacing w:after="0"/>
+      </w:pPr>
+    </w:p>
+    <w:p>
+      <w:pPr>
+        <w:spacing w:after="0"/>
+        <w:jc w:val="center"/>
+      </w:pPr>
+      <w:r>
+        <w:t>Mapeando os dados pessoais</w:t>
+      </w:r>
+    </w:p>
+    <w:p>
+      <w:pPr>
+        <w:spacing w:after="0"/>
+      </w:pPr>
+    </w:p>
+    <w:p>
+      <w:pPr>
+        <w:spacing w:after="0"/>
+      </w:pPr>
+      <w:r>
+        <w:t>Identificar dados pessoais</w:t>
+      </w:r>
+    </w:p>
+    <w:p>
+      <w:pPr>
+        <w:pStyle w:val="PargrafodaLista"/>
+        <w:numPr>
+          <w:ilvl w:val="0"/>
+          <w:numId w:val="22"/>
+        </w:numPr>
+        <w:spacing w:after="0"/>
+      </w:pPr>
+      <w:r>
+        <w:t>Utilizando a planilha vamos analisar alguns recursos comuns de rede e identificar:</w:t>
+      </w:r>
+    </w:p>
+    <w:p>
+      <w:pPr>
+        <w:pStyle w:val="PargrafodaLista"/>
+        <w:numPr>
+          <w:ilvl w:val="1"/>
+          <w:numId w:val="22"/>
+        </w:numPr>
+        <w:spacing w:after="0"/>
+      </w:pPr>
+      <w:r>
+        <w:t xml:space="preserve">Tipo de Dados </w:t>
+      </w:r>
+    </w:p>
+    <w:p>
+      <w:pPr>
+        <w:pStyle w:val="PargrafodaLista"/>
+        <w:numPr>
+          <w:ilvl w:val="1"/>
+          <w:numId w:val="22"/>
+        </w:numPr>
+        <w:spacing w:after="0"/>
+      </w:pPr>
+      <w:r>
+        <w:t>Propósito</w:t>
+      </w:r>
+    </w:p>
+    <w:p>
+      <w:pPr>
+        <w:pStyle w:val="PargrafodaLista"/>
+        <w:numPr>
+          <w:ilvl w:val="1"/>
+          <w:numId w:val="22"/>
+        </w:numPr>
+        <w:spacing w:after="0"/>
+      </w:pPr>
+      <w:r>
+        <w:t>Segurança aplicada</w:t>
+      </w:r>
+    </w:p>
+    <w:p>
+      <w:pPr>
+        <w:pStyle w:val="PargrafodaLista"/>
+        <w:numPr>
+          <w:ilvl w:val="1"/>
+          <w:numId w:val="22"/>
+        </w:numPr>
+        <w:spacing w:after="0"/>
+      </w:pPr>
+      <w:r>
+        <w:t>Quem tem acesso</w:t>
+      </w:r>
+    </w:p>
+    <w:p>
+      <w:pPr>
+        <w:pStyle w:val="PargrafodaLista"/>
+        <w:numPr>
+          <w:ilvl w:val="1"/>
+          <w:numId w:val="22"/>
+        </w:numPr>
+        <w:spacing w:after="0"/>
+      </w:pPr>
+      <w:r>
+        <w:t>Qual a origem dos dados e outras informações relevantes.</w:t>
+      </w:r>
+    </w:p>
+    <w:p>
+      <w:pPr>
+        <w:spacing w:after="0"/>
+      </w:pPr>
     </w:p>
     <w:p>
       <w:pPr>
@@ -3611,7 +4164,7 @@
   <w:abstractNum w:abstractNumId="4" w15:restartNumberingAfterBreak="0">
     <w:nsid w:val="0FBE0C09"/>
     <w:multiLevelType w:val="hybridMultilevel"/>
-    <w:tmpl w:val="C116FE82"/>
+    <w:tmpl w:val="2EA6E710"/>
     <w:lvl w:ilvl="0" w:tplc="04160001">
       <w:start w:val="1"/>
       <w:numFmt w:val="bullet"/>
@@ -3624,7 +4177,7 @@
         <w:rFonts w:ascii="Symbol" w:hAnsi="Symbol" w:hint="default"/>
       </w:rPr>
     </w:lvl>
-    <w:lvl w:ilvl="1" w:tplc="04160003" w:tentative="1">
+    <w:lvl w:ilvl="1" w:tplc="04160003">
       <w:start w:val="1"/>
       <w:numFmt w:val="bullet"/>
       <w:lvlText w:val="o"/>

</xml_diff>

<commit_message>
Atualização da aula LGPD
</commit_message>
<xml_diff>
--- a/Lei de proteção de dados/LGPD resumo do curso.docx
+++ b/Lei de proteção de dados/LGPD resumo do curso.docx
@@ -729,15 +729,7 @@
         <w:spacing w:after="0"/>
       </w:pPr>
       <w:r>
-        <w:t xml:space="preserve">IX – </w:t>
-      </w:r>
-      <w:proofErr w:type="gramStart"/>
-      <w:r>
-        <w:t>agentes</w:t>
-      </w:r>
-      <w:proofErr w:type="gramEnd"/>
-      <w:r>
-        <w:t xml:space="preserve"> de tratamento: O controlador e o operador;</w:t>
+        <w:t>IX – agentes de tratamento: O controlador e o operador;</w:t>
       </w:r>
     </w:p>
     <w:p>
@@ -789,15 +781,7 @@
         <w:spacing w:after="0"/>
       </w:pPr>
       <w:r>
-        <w:t xml:space="preserve">I – </w:t>
-      </w:r>
-      <w:proofErr w:type="gramStart"/>
-      <w:r>
-        <w:t>seis</w:t>
-      </w:r>
-      <w:proofErr w:type="gramEnd"/>
-      <w:r>
-        <w:t xml:space="preserve"> do Poder Executivo Federal;</w:t>
+        <w:t>I – seis do Poder Executivo Federal;</w:t>
       </w:r>
     </w:p>
     <w:p>
@@ -810,15 +794,7 @@
         <w:spacing w:after="0"/>
       </w:pPr>
       <w:r>
-        <w:t xml:space="preserve">II – </w:t>
-      </w:r>
-      <w:proofErr w:type="gramStart"/>
-      <w:r>
-        <w:t>um</w:t>
-      </w:r>
-      <w:proofErr w:type="gramEnd"/>
-      <w:r>
-        <w:t xml:space="preserve"> do Senado Federal;</w:t>
+        <w:t>II – um do Senado Federal;</w:t>
       </w:r>
     </w:p>
     <w:p>
@@ -844,15 +820,7 @@
         <w:spacing w:after="0"/>
       </w:pPr>
       <w:r>
-        <w:t xml:space="preserve">IV – </w:t>
-      </w:r>
-      <w:proofErr w:type="gramStart"/>
-      <w:r>
-        <w:t>um</w:t>
-      </w:r>
-      <w:proofErr w:type="gramEnd"/>
-      <w:r>
-        <w:t xml:space="preserve"> do Conselho Nacional </w:t>
+        <w:t xml:space="preserve">IV – um do Conselho Nacional </w:t>
       </w:r>
       <w:r>
         <w:t>de Justiça;</w:t>
@@ -868,15 +836,7 @@
         <w:spacing w:after="0"/>
       </w:pPr>
       <w:r>
-        <w:t xml:space="preserve">V – </w:t>
-      </w:r>
-      <w:proofErr w:type="gramStart"/>
-      <w:r>
-        <w:t>um</w:t>
-      </w:r>
-      <w:proofErr w:type="gramEnd"/>
-      <w:r>
-        <w:t xml:space="preserve"> do Conselho Nacional do Ministério Público;</w:t>
+        <w:t>V – um do Conselho Nacional do Ministério Público;</w:t>
       </w:r>
     </w:p>
     <w:p>
@@ -889,15 +849,7 @@
         <w:spacing w:after="0"/>
       </w:pPr>
       <w:r>
-        <w:t xml:space="preserve">VI – </w:t>
-      </w:r>
-      <w:proofErr w:type="gramStart"/>
-      <w:r>
-        <w:t>um</w:t>
-      </w:r>
-      <w:proofErr w:type="gramEnd"/>
-      <w:r>
-        <w:t xml:space="preserve"> do Comitê Gestor da Internet no Brasil;</w:t>
+        <w:t>VI – um do Comitê Gestor da Internet no Brasil;</w:t>
       </w:r>
     </w:p>
     <w:p>
@@ -936,15 +888,7 @@
         <w:spacing w:after="0"/>
       </w:pPr>
       <w:r>
-        <w:t xml:space="preserve">IX – </w:t>
-      </w:r>
-      <w:proofErr w:type="gramStart"/>
-      <w:r>
-        <w:t>quatro</w:t>
-      </w:r>
-      <w:proofErr w:type="gramEnd"/>
-      <w:r>
-        <w:t xml:space="preserve"> de entidades representativas do setor empresarial relacionada à área de tratamento de dados pessoais. (Incluído pela Medida Provisória nº 869, de 2018)</w:t>
+        <w:t>IX – quatro de entidades representativas do setor empresarial relacionada à área de tratamento de dados pessoais. (Incluído pela Medida Provisória nº 869, de 2018)</w:t>
       </w:r>
     </w:p>
     <w:p>
@@ -1129,15 +1073,7 @@
       <w:bookmarkStart w:id="0" w:name="art7ii"/>
       <w:bookmarkEnd w:id="0"/>
       <w:r>
-        <w:t xml:space="preserve">II - </w:t>
-      </w:r>
-      <w:proofErr w:type="gramStart"/>
-      <w:r>
-        <w:t>para</w:t>
-      </w:r>
-      <w:proofErr w:type="gramEnd"/>
-      <w:r>
-        <w:t xml:space="preserve"> o cumprimento de obrigação legal ou regulatória pelo controlador;</w:t>
+        <w:t>II - para o cumprimento de obrigação legal ou regulatória pelo controlador;</w:t>
       </w:r>
     </w:p>
     <w:p>
@@ -1167,15 +1103,7 @@
       <w:bookmarkStart w:id="2" w:name="art7iv"/>
       <w:bookmarkEnd w:id="2"/>
       <w:r>
-        <w:t xml:space="preserve">IV - </w:t>
-      </w:r>
-      <w:proofErr w:type="gramStart"/>
-      <w:r>
-        <w:t>para</w:t>
-      </w:r>
-      <w:proofErr w:type="gramEnd"/>
-      <w:r>
-        <w:t xml:space="preserve"> a realização de estudos por órgão de pesquisa, garantida, sempre que possível, a anonimização dos dados pessoais;</w:t>
+        <w:t>IV - para a realização de estudos por órgão de pesquisa, garantida, sempre que possível, a anonimização dos dados pessoais;</w:t>
       </w:r>
     </w:p>
     <w:p>
@@ -1190,15 +1118,7 @@
       <w:bookmarkStart w:id="3" w:name="art7v"/>
       <w:bookmarkEnd w:id="3"/>
       <w:r>
-        <w:t xml:space="preserve">V - </w:t>
-      </w:r>
-      <w:proofErr w:type="gramStart"/>
-      <w:r>
-        <w:t>quando</w:t>
-      </w:r>
-      <w:proofErr w:type="gramEnd"/>
-      <w:r>
-        <w:t xml:space="preserve"> necessário para a execução de contrato ou de procedimentos preliminares relacionados a contrato do qual seja parte o titular, a pedido do titular dos dados;</w:t>
+        <w:t>V - quando necessário para a execução de contrato ou de procedimentos preliminares relacionados a contrato do qual seja parte o titular, a pedido do titular dos dados;</w:t>
       </w:r>
     </w:p>
     <w:p>
@@ -1213,15 +1133,7 @@
       <w:bookmarkStart w:id="4" w:name="art7vi"/>
       <w:bookmarkEnd w:id="4"/>
       <w:r>
-        <w:t xml:space="preserve">VI - </w:t>
-      </w:r>
-      <w:proofErr w:type="gramStart"/>
-      <w:r>
-        <w:t>para</w:t>
-      </w:r>
-      <w:proofErr w:type="gramEnd"/>
-      <w:r>
-        <w:t xml:space="preserve"> o exercício regular de direitos em processo judicial, administrativo ou arbitral, esse último nos termos da </w:t>
+        <w:t>VI - para o exercício regular de direitos em processo judicial, administrativo ou arbitral, esse último nos termos da </w:t>
       </w:r>
       <w:hyperlink r:id="rId5" w:history="1">
         <w:r>
@@ -1244,15 +1156,7 @@
       <w:bookmarkStart w:id="5" w:name="art7vii"/>
       <w:bookmarkEnd w:id="5"/>
       <w:r>
-        <w:t xml:space="preserve">VII - para a proteção da vida ou da incolumidade física do titular ou de </w:t>
-      </w:r>
-      <w:proofErr w:type="spellStart"/>
-      <w:r>
-        <w:t>terceiro</w:t>
-      </w:r>
-      <w:proofErr w:type="spellEnd"/>
-      <w:r>
-        <w:t>;</w:t>
+        <w:t>VII - para a proteção da vida ou da incolumidade física do titular ou de terceiro;</w:t>
       </w:r>
     </w:p>
     <w:p>
@@ -1293,23 +1197,7 @@
       <w:bookmarkStart w:id="6" w:name="art7ix"/>
       <w:bookmarkEnd w:id="6"/>
       <w:r>
-        <w:t xml:space="preserve">IX - </w:t>
-      </w:r>
-      <w:proofErr w:type="gramStart"/>
-      <w:r>
-        <w:t>quando</w:t>
-      </w:r>
-      <w:proofErr w:type="gramEnd"/>
-      <w:r>
-        <w:t xml:space="preserve"> necessário para atender aos interesses legítimos do controlador ou de </w:t>
-      </w:r>
-      <w:proofErr w:type="spellStart"/>
-      <w:r>
-        <w:t>terceiro</w:t>
-      </w:r>
-      <w:proofErr w:type="spellEnd"/>
-      <w:r>
-        <w:t>, exceto no caso de prevalecerem direitos e liberdades fundamentais do titular que exijam a proteção dos dados pessoais; ou</w:t>
+        <w:t>IX - quando necessário para atender aos interesses legítimos do controlador ou de terceiro, exceto no caso de prevalecerem direitos e liberdades fundamentais do titular que exijam a proteção dos dados pessoais; ou</w:t>
       </w:r>
     </w:p>
     <w:p>
@@ -1324,15 +1212,7 @@
       <w:bookmarkStart w:id="7" w:name="art7x"/>
       <w:bookmarkEnd w:id="7"/>
       <w:r>
-        <w:t xml:space="preserve">X - </w:t>
-      </w:r>
-      <w:proofErr w:type="gramStart"/>
-      <w:r>
-        <w:t>para</w:t>
-      </w:r>
-      <w:proofErr w:type="gramEnd"/>
-      <w:r>
-        <w:t xml:space="preserve"> a proteção do crédito, inclusive quanto ao disposto na legislação pertinente.</w:t>
+        <w:t>X - para a proteção do crédito, inclusive quanto ao disposto na legislação pertinente.</w:t>
       </w:r>
     </w:p>
     <w:p>
@@ -1344,13 +1224,8 @@
         </w:numPr>
         <w:spacing w:after="0"/>
       </w:pPr>
-      <w:proofErr w:type="spellStart"/>
-      <w:r>
-        <w:t>Art</w:t>
-      </w:r>
-      <w:proofErr w:type="spellEnd"/>
-      <w:r>
-        <w:t xml:space="preserve"> 8º O consentimento previsto no inciso do art. 7º desta Lei deverá ser fornecido por escrito ou por outro que demonstre a manifestação de vontade do titular.</w:t>
+      <w:r>
+        <w:t>Art 8º O consentimento previsto no inciso do art. 7º desta Lei deverá ser fornecido por escrito ou por outro que demonstre a manifestação de vontade do titular.</w:t>
       </w:r>
     </w:p>
     <w:p>
@@ -1423,31 +1298,7 @@
         <w:spacing w:after="0"/>
       </w:pPr>
       <w:r>
-        <w:t xml:space="preserve">Pode ser utilizar o </w:t>
-      </w:r>
-      <w:proofErr w:type="spellStart"/>
-      <w:r>
-        <w:t>checkBox</w:t>
-      </w:r>
-      <w:proofErr w:type="spellEnd"/>
-      <w:r>
-        <w:t xml:space="preserve">, mas não pode </w:t>
-      </w:r>
-      <w:proofErr w:type="spellStart"/>
-      <w:r>
-        <w:t>está</w:t>
-      </w:r>
-      <w:proofErr w:type="spellEnd"/>
-      <w:r>
-        <w:t xml:space="preserve"> </w:t>
-      </w:r>
-      <w:proofErr w:type="spellStart"/>
-      <w:r>
-        <w:t>pré</w:t>
-      </w:r>
-      <w:proofErr w:type="spellEnd"/>
-      <w:r>
-        <w:t xml:space="preserve"> marcada, o cliente que deverá marcar.</w:t>
+        <w:t>Pode ser utilizar o checkBox, mas não pode está pré marcada, o cliente que deverá marcar.</w:t>
       </w:r>
     </w:p>
     <w:p>
@@ -1880,15 +1731,7 @@
         <w:spacing w:after="0"/>
       </w:pPr>
       <w:r>
-        <w:t xml:space="preserve">Acadêmicos, aplicando-se a esta hipótese </w:t>
-      </w:r>
-      <w:proofErr w:type="spellStart"/>
-      <w:r>
-        <w:t>arts</w:t>
-      </w:r>
-      <w:proofErr w:type="spellEnd"/>
-      <w:r>
-        <w:t>. 7º e 11 desta Lei;</w:t>
+        <w:t>Acadêmicos, aplicando-se a esta hipótese arts. 7º e 11 desta Lei;</w:t>
       </w:r>
     </w:p>
     <w:p>
@@ -2005,15 +1848,7 @@
         <w:t xml:space="preserve">Sim! Lei obriga ter uma pessoa responsável, chamando </w:t>
       </w:r>
       <w:r>
-        <w:t xml:space="preserve">Data </w:t>
-      </w:r>
-      <w:proofErr w:type="spellStart"/>
-      <w:r>
-        <w:t>Protection</w:t>
-      </w:r>
-      <w:proofErr w:type="spellEnd"/>
-      <w:r>
-        <w:t xml:space="preserve"> Officer (DPO)</w:t>
+        <w:t>Data Protection Officer (DPO)</w:t>
       </w:r>
       <w:r>
         <w:t xml:space="preserve"> ou </w:t>
@@ -2590,7 +2425,6 @@
           <w:bCs/>
         </w:rPr>
       </w:pPr>
-      <w:proofErr w:type="spellStart"/>
       <w:r>
         <w:rPr>
           <w:b/>
@@ -2598,45 +2432,12 @@
         </w:rPr>
         <w:t>Confidentiality</w:t>
       </w:r>
-      <w:proofErr w:type="spellEnd"/>
       <w:r>
         <w:rPr>
           <w:b/>
           <w:bCs/>
         </w:rPr>
-        <w:t xml:space="preserve">, </w:t>
-      </w:r>
-      <w:proofErr w:type="spellStart"/>
-      <w:r>
-        <w:rPr>
-          <w:b/>
-          <w:bCs/>
-        </w:rPr>
-        <w:t>Integrity</w:t>
-      </w:r>
-      <w:proofErr w:type="spellEnd"/>
-      <w:r>
-        <w:rPr>
-          <w:b/>
-          <w:bCs/>
-        </w:rPr>
-        <w:t xml:space="preserve">, </w:t>
-      </w:r>
-      <w:proofErr w:type="spellStart"/>
-      <w:r>
-        <w:rPr>
-          <w:b/>
-          <w:bCs/>
-        </w:rPr>
-        <w:t>Availability</w:t>
-      </w:r>
-      <w:proofErr w:type="spellEnd"/>
-      <w:r>
-        <w:rPr>
-          <w:b/>
-          <w:bCs/>
-        </w:rPr>
-        <w:t xml:space="preserve"> (CIA)</w:t>
+        <w:t>, Integrity, Availability (CIA)</w:t>
       </w:r>
     </w:p>
     <w:p>
@@ -3691,11 +3492,266 @@
       <w:pPr>
         <w:spacing w:after="0"/>
       </w:pPr>
-    </w:p>
-    <w:p>
-      <w:pPr>
-        <w:spacing w:after="0"/>
-      </w:pPr>
+      <w:r>
+        <w:t>Mapear Dados em Servidores de Arquivos</w:t>
+      </w:r>
+    </w:p>
+    <w:p>
+      <w:pPr>
+        <w:pStyle w:val="PargrafodaLista"/>
+        <w:numPr>
+          <w:ilvl w:val="0"/>
+          <w:numId w:val="22"/>
+        </w:numPr>
+        <w:spacing w:after="0"/>
+      </w:pPr>
+      <w:r>
+        <w:t>Mapear os acessos aos arquivos e pastas</w:t>
+      </w:r>
+    </w:p>
+    <w:p>
+      <w:pPr>
+        <w:pStyle w:val="PargrafodaLista"/>
+        <w:numPr>
+          <w:ilvl w:val="1"/>
+          <w:numId w:val="22"/>
+        </w:numPr>
+        <w:spacing w:after="0"/>
+      </w:pPr>
+      <w:r>
+        <w:t>Usuários</w:t>
+      </w:r>
+    </w:p>
+    <w:p>
+      <w:pPr>
+        <w:pStyle w:val="PargrafodaLista"/>
+        <w:numPr>
+          <w:ilvl w:val="1"/>
+          <w:numId w:val="22"/>
+        </w:numPr>
+        <w:spacing w:after="0"/>
+      </w:pPr>
+      <w:r>
+        <w:t>Grupos</w:t>
+      </w:r>
+    </w:p>
+    <w:p>
+      <w:pPr>
+        <w:pStyle w:val="PargrafodaLista"/>
+        <w:numPr>
+          <w:ilvl w:val="1"/>
+          <w:numId w:val="22"/>
+        </w:numPr>
+        <w:spacing w:after="0"/>
+      </w:pPr>
+      <w:r>
+        <w:t>NFTS</w:t>
+      </w:r>
+    </w:p>
+    <w:p>
+      <w:pPr>
+        <w:pStyle w:val="PargrafodaLista"/>
+        <w:numPr>
+          <w:ilvl w:val="1"/>
+          <w:numId w:val="22"/>
+        </w:numPr>
+        <w:spacing w:after="0"/>
+      </w:pPr>
+      <w:r>
+        <w:t>Compartilhamento</w:t>
+      </w:r>
+    </w:p>
+    <w:p>
+      <w:pPr>
+        <w:spacing w:after="0"/>
+      </w:pPr>
+    </w:p>
+    <w:p>
+      <w:pPr>
+        <w:spacing w:after="0"/>
+        <w:jc w:val="center"/>
+      </w:pPr>
+      <w:r>
+        <w:t>Criptografia</w:t>
+      </w:r>
+    </w:p>
+    <w:p>
+      <w:pPr>
+        <w:spacing w:after="0"/>
+      </w:pPr>
+    </w:p>
+    <w:p>
+      <w:pPr>
+        <w:spacing w:after="0"/>
+      </w:pPr>
+      <w:r>
+        <w:t>O que é Encrypting File System?</w:t>
+      </w:r>
+    </w:p>
+    <w:p>
+      <w:pPr>
+        <w:pStyle w:val="PargrafodaLista"/>
+        <w:numPr>
+          <w:ilvl w:val="0"/>
+          <w:numId w:val="22"/>
+        </w:numPr>
+        <w:spacing w:after="0"/>
+      </w:pPr>
+      <w:r>
+        <w:t>O EFS é um recurso que pode criptografar arquivos armazenados em uma partição NFTS.</w:t>
+      </w:r>
+    </w:p>
+    <w:p>
+      <w:pPr>
+        <w:pStyle w:val="PargrafodaLista"/>
+        <w:numPr>
+          <w:ilvl w:val="0"/>
+          <w:numId w:val="22"/>
+        </w:numPr>
+        <w:spacing w:after="0"/>
+      </w:pPr>
+      <w:r>
+        <w:t>A criptografia EFS age com uma camada adicional de segurança.</w:t>
+      </w:r>
+    </w:p>
+    <w:p>
+      <w:pPr>
+        <w:pStyle w:val="PargrafodaLista"/>
+        <w:numPr>
+          <w:ilvl w:val="0"/>
+          <w:numId w:val="22"/>
+        </w:numPr>
+        <w:spacing w:after="0"/>
+      </w:pPr>
+      <w:r>
+        <w:t>EFS pode ser usado sem configuração.</w:t>
+      </w:r>
+    </w:p>
+    <w:p>
+      <w:pPr>
+        <w:spacing w:after="0"/>
+      </w:pPr>
+    </w:p>
+    <w:p>
+      <w:pPr>
+        <w:spacing w:after="0"/>
+      </w:pPr>
+      <w:r>
+        <w:t>Como funciona o EFS?</w:t>
+      </w:r>
+    </w:p>
+    <w:p>
+      <w:pPr>
+        <w:pStyle w:val="PargrafodaLista"/>
+        <w:numPr>
+          <w:ilvl w:val="0"/>
+          <w:numId w:val="23"/>
+        </w:numPr>
+        <w:spacing w:after="0"/>
+      </w:pPr>
+      <w:r>
+        <w:t>A criptografia simétrica é usada para proteger os dados do arquivo</w:t>
+      </w:r>
+    </w:p>
+    <w:p>
+      <w:pPr>
+        <w:pStyle w:val="PargrafodaLista"/>
+        <w:numPr>
+          <w:ilvl w:val="1"/>
+          <w:numId w:val="23"/>
+        </w:numPr>
+        <w:spacing w:after="0"/>
+      </w:pPr>
+      <w:r>
+        <w:t>Chave de Descriptografia do Arquivo (FEK).</w:t>
+      </w:r>
+    </w:p>
+    <w:p>
+      <w:pPr>
+        <w:pStyle w:val="PargrafodaLista"/>
+        <w:numPr>
+          <w:ilvl w:val="0"/>
+          <w:numId w:val="23"/>
+        </w:numPr>
+        <w:spacing w:after="0"/>
+      </w:pPr>
+      <w:r>
+        <w:t>A criptografia de chave pública é usada para proteger a chave simétrica.</w:t>
+      </w:r>
+    </w:p>
+    <w:p>
+      <w:pPr>
+        <w:pStyle w:val="PargrafodaLista"/>
+        <w:numPr>
+          <w:ilvl w:val="1"/>
+          <w:numId w:val="23"/>
+        </w:numPr>
+        <w:spacing w:after="0"/>
+      </w:pPr>
+      <w:r>
+        <w:t>Certificado de usuário com chave pública e chave privada.</w:t>
+      </w:r>
+    </w:p>
+    <w:p>
+      <w:pPr>
+        <w:pStyle w:val="PargrafodaLista"/>
+        <w:numPr>
+          <w:ilvl w:val="1"/>
+          <w:numId w:val="23"/>
+        </w:numPr>
+        <w:spacing w:after="0"/>
+      </w:pPr>
+      <w:r>
+        <w:t>Além do certificado de agente de recuperação.</w:t>
+      </w:r>
+    </w:p>
+    <w:p>
+      <w:pPr>
+        <w:spacing w:after="0"/>
+      </w:pPr>
+      <w:r>
+        <w:lastRenderedPageBreak/>
+        <w:t>Recuperação de arquivos criptografados por EFS</w:t>
+      </w:r>
+    </w:p>
+    <w:p>
+      <w:pPr>
+        <w:pStyle w:val="PargrafodaLista"/>
+        <w:numPr>
+          <w:ilvl w:val="0"/>
+          <w:numId w:val="24"/>
+        </w:numPr>
+        <w:spacing w:after="0"/>
+      </w:pPr>
+      <w:r>
+        <w:t>Para garantir que você possa recuperar arquivos com criptografia EFS:</w:t>
+      </w:r>
+    </w:p>
+    <w:p>
+      <w:pPr>
+        <w:pStyle w:val="PargrafodaLista"/>
+        <w:numPr>
+          <w:ilvl w:val="1"/>
+          <w:numId w:val="24"/>
+        </w:numPr>
+        <w:spacing w:after="0"/>
+      </w:pPr>
+      <w:r>
+        <w:t>Faça backup de certificados de usuários</w:t>
+      </w:r>
+    </w:p>
+    <w:p>
+      <w:pPr>
+        <w:pStyle w:val="PargrafodaLista"/>
+        <w:numPr>
+          <w:ilvl w:val="1"/>
+          <w:numId w:val="24"/>
+        </w:numPr>
+        <w:spacing w:after="0"/>
+      </w:pPr>
+      <w:r>
+        <w:t>Configure um agente de recuperação.</w:t>
+      </w:r>
     </w:p>
     <w:p>
       <w:pPr>
@@ -4164,7 +4220,7 @@
   <w:abstractNum w:abstractNumId="4" w15:restartNumberingAfterBreak="0">
     <w:nsid w:val="0FBE0C09"/>
     <w:multiLevelType w:val="hybridMultilevel"/>
-    <w:tmpl w:val="2EA6E710"/>
+    <w:tmpl w:val="D4ECE2B2"/>
     <w:lvl w:ilvl="0" w:tplc="04160001">
       <w:start w:val="1"/>
       <w:numFmt w:val="bullet"/>
@@ -5835,6 +5891,232 @@
     </w:lvl>
   </w:abstractNum>
   <w:abstractNum w:abstractNumId="20" w15:restartNumberingAfterBreak="0">
+    <w:nsid w:val="65CD388E"/>
+    <w:multiLevelType w:val="hybridMultilevel"/>
+    <w:tmpl w:val="B91CE678"/>
+    <w:lvl w:ilvl="0" w:tplc="04160001">
+      <w:start w:val="1"/>
+      <w:numFmt w:val="bullet"/>
+      <w:lvlText w:val=""/>
+      <w:lvlJc w:val="left"/>
+      <w:pPr>
+        <w:ind w:left="720" w:hanging="360"/>
+      </w:pPr>
+      <w:rPr>
+        <w:rFonts w:ascii="Symbol" w:hAnsi="Symbol" w:hint="default"/>
+      </w:rPr>
+    </w:lvl>
+    <w:lvl w:ilvl="1" w:tplc="04160003">
+      <w:start w:val="1"/>
+      <w:numFmt w:val="bullet"/>
+      <w:lvlText w:val="o"/>
+      <w:lvlJc w:val="left"/>
+      <w:pPr>
+        <w:ind w:left="1440" w:hanging="360"/>
+      </w:pPr>
+      <w:rPr>
+        <w:rFonts w:ascii="Courier New" w:hAnsi="Courier New" w:cs="Courier New" w:hint="default"/>
+      </w:rPr>
+    </w:lvl>
+    <w:lvl w:ilvl="2" w:tplc="04160005" w:tentative="1">
+      <w:start w:val="1"/>
+      <w:numFmt w:val="bullet"/>
+      <w:lvlText w:val=""/>
+      <w:lvlJc w:val="left"/>
+      <w:pPr>
+        <w:ind w:left="2160" w:hanging="360"/>
+      </w:pPr>
+      <w:rPr>
+        <w:rFonts w:ascii="Wingdings" w:hAnsi="Wingdings" w:hint="default"/>
+      </w:rPr>
+    </w:lvl>
+    <w:lvl w:ilvl="3" w:tplc="04160001" w:tentative="1">
+      <w:start w:val="1"/>
+      <w:numFmt w:val="bullet"/>
+      <w:lvlText w:val=""/>
+      <w:lvlJc w:val="left"/>
+      <w:pPr>
+        <w:ind w:left="2880" w:hanging="360"/>
+      </w:pPr>
+      <w:rPr>
+        <w:rFonts w:ascii="Symbol" w:hAnsi="Symbol" w:hint="default"/>
+      </w:rPr>
+    </w:lvl>
+    <w:lvl w:ilvl="4" w:tplc="04160003" w:tentative="1">
+      <w:start w:val="1"/>
+      <w:numFmt w:val="bullet"/>
+      <w:lvlText w:val="o"/>
+      <w:lvlJc w:val="left"/>
+      <w:pPr>
+        <w:ind w:left="3600" w:hanging="360"/>
+      </w:pPr>
+      <w:rPr>
+        <w:rFonts w:ascii="Courier New" w:hAnsi="Courier New" w:cs="Courier New" w:hint="default"/>
+      </w:rPr>
+    </w:lvl>
+    <w:lvl w:ilvl="5" w:tplc="04160005" w:tentative="1">
+      <w:start w:val="1"/>
+      <w:numFmt w:val="bullet"/>
+      <w:lvlText w:val=""/>
+      <w:lvlJc w:val="left"/>
+      <w:pPr>
+        <w:ind w:left="4320" w:hanging="360"/>
+      </w:pPr>
+      <w:rPr>
+        <w:rFonts w:ascii="Wingdings" w:hAnsi="Wingdings" w:hint="default"/>
+      </w:rPr>
+    </w:lvl>
+    <w:lvl w:ilvl="6" w:tplc="04160001" w:tentative="1">
+      <w:start w:val="1"/>
+      <w:numFmt w:val="bullet"/>
+      <w:lvlText w:val=""/>
+      <w:lvlJc w:val="left"/>
+      <w:pPr>
+        <w:ind w:left="5040" w:hanging="360"/>
+      </w:pPr>
+      <w:rPr>
+        <w:rFonts w:ascii="Symbol" w:hAnsi="Symbol" w:hint="default"/>
+      </w:rPr>
+    </w:lvl>
+    <w:lvl w:ilvl="7" w:tplc="04160003" w:tentative="1">
+      <w:start w:val="1"/>
+      <w:numFmt w:val="bullet"/>
+      <w:lvlText w:val="o"/>
+      <w:lvlJc w:val="left"/>
+      <w:pPr>
+        <w:ind w:left="5760" w:hanging="360"/>
+      </w:pPr>
+      <w:rPr>
+        <w:rFonts w:ascii="Courier New" w:hAnsi="Courier New" w:cs="Courier New" w:hint="default"/>
+      </w:rPr>
+    </w:lvl>
+    <w:lvl w:ilvl="8" w:tplc="04160005" w:tentative="1">
+      <w:start w:val="1"/>
+      <w:numFmt w:val="bullet"/>
+      <w:lvlText w:val=""/>
+      <w:lvlJc w:val="left"/>
+      <w:pPr>
+        <w:ind w:left="6480" w:hanging="360"/>
+      </w:pPr>
+      <w:rPr>
+        <w:rFonts w:ascii="Wingdings" w:hAnsi="Wingdings" w:hint="default"/>
+      </w:rPr>
+    </w:lvl>
+  </w:abstractNum>
+  <w:abstractNum w:abstractNumId="21" w15:restartNumberingAfterBreak="0">
+    <w:nsid w:val="66DB38D1"/>
+    <w:multiLevelType w:val="hybridMultilevel"/>
+    <w:tmpl w:val="BDC2328E"/>
+    <w:lvl w:ilvl="0" w:tplc="04160001">
+      <w:start w:val="1"/>
+      <w:numFmt w:val="bullet"/>
+      <w:lvlText w:val=""/>
+      <w:lvlJc w:val="left"/>
+      <w:pPr>
+        <w:ind w:left="720" w:hanging="360"/>
+      </w:pPr>
+      <w:rPr>
+        <w:rFonts w:ascii="Symbol" w:hAnsi="Symbol" w:hint="default"/>
+      </w:rPr>
+    </w:lvl>
+    <w:lvl w:ilvl="1" w:tplc="04160003">
+      <w:start w:val="1"/>
+      <w:numFmt w:val="bullet"/>
+      <w:lvlText w:val="o"/>
+      <w:lvlJc w:val="left"/>
+      <w:pPr>
+        <w:ind w:left="1440" w:hanging="360"/>
+      </w:pPr>
+      <w:rPr>
+        <w:rFonts w:ascii="Courier New" w:hAnsi="Courier New" w:cs="Courier New" w:hint="default"/>
+      </w:rPr>
+    </w:lvl>
+    <w:lvl w:ilvl="2" w:tplc="04160005" w:tentative="1">
+      <w:start w:val="1"/>
+      <w:numFmt w:val="bullet"/>
+      <w:lvlText w:val=""/>
+      <w:lvlJc w:val="left"/>
+      <w:pPr>
+        <w:ind w:left="2160" w:hanging="360"/>
+      </w:pPr>
+      <w:rPr>
+        <w:rFonts w:ascii="Wingdings" w:hAnsi="Wingdings" w:hint="default"/>
+      </w:rPr>
+    </w:lvl>
+    <w:lvl w:ilvl="3" w:tplc="04160001" w:tentative="1">
+      <w:start w:val="1"/>
+      <w:numFmt w:val="bullet"/>
+      <w:lvlText w:val=""/>
+      <w:lvlJc w:val="left"/>
+      <w:pPr>
+        <w:ind w:left="2880" w:hanging="360"/>
+      </w:pPr>
+      <w:rPr>
+        <w:rFonts w:ascii="Symbol" w:hAnsi="Symbol" w:hint="default"/>
+      </w:rPr>
+    </w:lvl>
+    <w:lvl w:ilvl="4" w:tplc="04160003" w:tentative="1">
+      <w:start w:val="1"/>
+      <w:numFmt w:val="bullet"/>
+      <w:lvlText w:val="o"/>
+      <w:lvlJc w:val="left"/>
+      <w:pPr>
+        <w:ind w:left="3600" w:hanging="360"/>
+      </w:pPr>
+      <w:rPr>
+        <w:rFonts w:ascii="Courier New" w:hAnsi="Courier New" w:cs="Courier New" w:hint="default"/>
+      </w:rPr>
+    </w:lvl>
+    <w:lvl w:ilvl="5" w:tplc="04160005" w:tentative="1">
+      <w:start w:val="1"/>
+      <w:numFmt w:val="bullet"/>
+      <w:lvlText w:val=""/>
+      <w:lvlJc w:val="left"/>
+      <w:pPr>
+        <w:ind w:left="4320" w:hanging="360"/>
+      </w:pPr>
+      <w:rPr>
+        <w:rFonts w:ascii="Wingdings" w:hAnsi="Wingdings" w:hint="default"/>
+      </w:rPr>
+    </w:lvl>
+    <w:lvl w:ilvl="6" w:tplc="04160001" w:tentative="1">
+      <w:start w:val="1"/>
+      <w:numFmt w:val="bullet"/>
+      <w:lvlText w:val=""/>
+      <w:lvlJc w:val="left"/>
+      <w:pPr>
+        <w:ind w:left="5040" w:hanging="360"/>
+      </w:pPr>
+      <w:rPr>
+        <w:rFonts w:ascii="Symbol" w:hAnsi="Symbol" w:hint="default"/>
+      </w:rPr>
+    </w:lvl>
+    <w:lvl w:ilvl="7" w:tplc="04160003" w:tentative="1">
+      <w:start w:val="1"/>
+      <w:numFmt w:val="bullet"/>
+      <w:lvlText w:val="o"/>
+      <w:lvlJc w:val="left"/>
+      <w:pPr>
+        <w:ind w:left="5760" w:hanging="360"/>
+      </w:pPr>
+      <w:rPr>
+        <w:rFonts w:ascii="Courier New" w:hAnsi="Courier New" w:cs="Courier New" w:hint="default"/>
+      </w:rPr>
+    </w:lvl>
+    <w:lvl w:ilvl="8" w:tplc="04160005" w:tentative="1">
+      <w:start w:val="1"/>
+      <w:numFmt w:val="bullet"/>
+      <w:lvlText w:val=""/>
+      <w:lvlJc w:val="left"/>
+      <w:pPr>
+        <w:ind w:left="6480" w:hanging="360"/>
+      </w:pPr>
+      <w:rPr>
+        <w:rFonts w:ascii="Wingdings" w:hAnsi="Wingdings" w:hint="default"/>
+      </w:rPr>
+    </w:lvl>
+  </w:abstractNum>
+  <w:abstractNum w:abstractNumId="22" w15:restartNumberingAfterBreak="0">
     <w:nsid w:val="6EC5399D"/>
     <w:multiLevelType w:val="hybridMultilevel"/>
     <w:tmpl w:val="0736158A"/>
@@ -5920,7 +6202,7 @@
       </w:pPr>
     </w:lvl>
   </w:abstractNum>
-  <w:abstractNum w:abstractNumId="21" w15:restartNumberingAfterBreak="0">
+  <w:abstractNum w:abstractNumId="23" w15:restartNumberingAfterBreak="0">
     <w:nsid w:val="79435201"/>
     <w:multiLevelType w:val="hybridMultilevel"/>
     <w:tmpl w:val="461E4ADE"/>
@@ -6049,7 +6331,7 @@
     <w:abstractNumId w:val="1"/>
   </w:num>
   <w:num w:numId="6">
-    <w:abstractNumId w:val="21"/>
+    <w:abstractNumId w:val="23"/>
   </w:num>
   <w:num w:numId="7">
     <w:abstractNumId w:val="13"/>
@@ -6061,7 +6343,7 @@
     <w:abstractNumId w:val="19"/>
   </w:num>
   <w:num w:numId="10">
-    <w:abstractNumId w:val="20"/>
+    <w:abstractNumId w:val="22"/>
   </w:num>
   <w:num w:numId="11">
     <w:abstractNumId w:val="18"/>
@@ -6098,6 +6380,12 @@
   </w:num>
   <w:num w:numId="22">
     <w:abstractNumId w:val="4"/>
+  </w:num>
+  <w:num w:numId="23">
+    <w:abstractNumId w:val="20"/>
+  </w:num>
+  <w:num w:numId="24">
+    <w:abstractNumId w:val="21"/>
   </w:num>
 </w:numbering>
 </file>

</xml_diff>